<commit_message>
Updated report, added tags, conducted experiments
These files have been added as a report for the Laboratory work on the Neural Networks course
</commit_message>
<xml_diff>
--- a/6132_KalikinMA_NN_Lab3.docx
+++ b/6132_KalikinMA_NN_Lab3.docx
@@ -3495,8 +3495,6 @@
         </w:rPr>
         <w:t xml:space="preserve">о </w:t>
       </w:r>
-      <w:bookmarkStart w:id="3" w:name="_GoBack"/>
-      <w:bookmarkEnd w:id="3"/>
       <w:r>
         <w:rPr>
           <w:sz w:val="28"/>
@@ -4669,7 +4667,7 @@
           <w:lang w:val="ru-RU"/>
         </w:rPr>
       </w:pPr>
-      <w:bookmarkStart w:id="4" w:name="_Toc122040530"/>
+      <w:bookmarkStart w:id="3" w:name="_Toc122040530"/>
       <w:r>
         <w:rPr>
           <w:rFonts w:ascii="Times New Roman" w:hAnsi="Times New Roman" w:cs="Times New Roman"/>
@@ -4706,7 +4704,7 @@
         </w:rPr>
         <w:t>Структурная схема алгоритма</w:t>
       </w:r>
-      <w:bookmarkEnd w:id="4"/>
+      <w:bookmarkEnd w:id="3"/>
     </w:p>
     <w:p>
       <w:pPr>
@@ -5321,7 +5319,7 @@
           <w:lang w:val="ru-RU"/>
         </w:rPr>
       </w:pPr>
-      <w:bookmarkStart w:id="5" w:name="_Toc122040531"/>
+      <w:bookmarkStart w:id="4" w:name="_Toc122040531"/>
       <w:r>
         <w:rPr>
           <w:rFonts w:ascii="Times New Roman" w:hAnsi="Times New Roman" w:cs="Times New Roman"/>
@@ -5347,7 +5345,7 @@
         </w:rPr>
         <w:t xml:space="preserve"> Вычислительные эксперименты</w:t>
       </w:r>
-      <w:bookmarkEnd w:id="5"/>
+      <w:bookmarkEnd w:id="4"/>
     </w:p>
     <w:p>
       <w:pPr>
@@ -5533,156 +5531,22 @@
         </w:rPr>
         <w:t xml:space="preserve"> ответов</w:t>
       </w:r>
-    </w:p>
-    <w:p>
-      <w:pPr>
-        <w:spacing w:line="360" w:lineRule="auto"/>
-        <w:ind w:firstLine="709"/>
-        <w:jc w:val="both"/>
-        <w:rPr>
-          <w:sz w:val="28"/>
-          <w:szCs w:val="28"/>
-        </w:rPr>
-      </w:pPr>
-      <w:r>
-        <w:rPr>
-          <w:sz w:val="28"/>
-          <w:szCs w:val="28"/>
-        </w:rPr>
-        <w:br w:type="page"/>
-      </w:r>
-    </w:p>
-    <w:p>
-      <w:pPr>
-        <w:pStyle w:val="Heading1"/>
-        <w:spacing w:before="0" w:after="240" w:line="360" w:lineRule="auto"/>
-        <w:ind w:firstLine="709"/>
-        <w:rPr>
-          <w:rFonts w:ascii="Times New Roman" w:hAnsi="Times New Roman" w:cs="Times New Roman"/>
-          <w:b/>
-          <w:bCs/>
-          <w:color w:val="auto"/>
-          <w:sz w:val="28"/>
-          <w:szCs w:val="28"/>
-          <w:lang w:val="ru-RU"/>
-        </w:rPr>
-      </w:pPr>
-      <w:bookmarkStart w:id="6" w:name="_Toc122040532"/>
-      <w:r>
-        <w:rPr>
-          <w:rFonts w:ascii="Times New Roman" w:hAnsi="Times New Roman" w:cs="Times New Roman"/>
-          <w:b/>
-          <w:bCs/>
-          <w:color w:val="000000" w:themeColor="text1"/>
-          <w:sz w:val="28"/>
-          <w:szCs w:val="28"/>
-          <w:lang w:val="ru-RU"/>
-        </w:rPr>
-        <w:lastRenderedPageBreak/>
-        <w:t>6</w:t>
-      </w:r>
-      <w:r>
-        <w:rPr>
-          <w:rFonts w:ascii="Times New Roman" w:hAnsi="Times New Roman" w:cs="Times New Roman"/>
-          <w:b/>
-          <w:bCs/>
-          <w:color w:val="000000" w:themeColor="text1"/>
-          <w:sz w:val="28"/>
-          <w:szCs w:val="28"/>
-          <w:lang w:val="ru-RU"/>
-        </w:rPr>
-        <w:t xml:space="preserve"> Результаты работы</w:t>
-      </w:r>
-      <w:bookmarkEnd w:id="6"/>
-    </w:p>
-    <w:p>
-      <w:pPr>
-        <w:spacing w:line="360" w:lineRule="auto"/>
-        <w:ind w:firstLine="709"/>
-        <w:jc w:val="both"/>
-        <w:rPr>
-          <w:sz w:val="28"/>
-          <w:szCs w:val="28"/>
-        </w:rPr>
-      </w:pPr>
-      <w:r>
-        <w:rPr>
-          <w:sz w:val="28"/>
-          <w:szCs w:val="28"/>
-        </w:rPr>
-        <w:t>Была обучена</w:t>
-      </w:r>
-      <w:r>
-        <w:rPr>
-          <w:sz w:val="28"/>
-          <w:szCs w:val="28"/>
-        </w:rPr>
-        <w:t xml:space="preserve"> </w:t>
-      </w:r>
-      <w:r>
-        <w:rPr>
-          <w:sz w:val="28"/>
-          <w:szCs w:val="28"/>
-          <w:lang w:val="en-US"/>
-        </w:rPr>
-        <w:t>CNN</w:t>
-      </w:r>
-      <w:r>
-        <w:rPr>
-          <w:sz w:val="28"/>
-          <w:szCs w:val="28"/>
-        </w:rPr>
-        <w:t xml:space="preserve"> сеть</w:t>
-      </w:r>
-      <w:r>
-        <w:rPr>
-          <w:sz w:val="28"/>
-          <w:szCs w:val="28"/>
-        </w:rPr>
-        <w:t xml:space="preserve"> </w:t>
-      </w:r>
-      <w:r>
-        <w:rPr>
-          <w:sz w:val="28"/>
-          <w:szCs w:val="28"/>
-        </w:rPr>
-        <w:t xml:space="preserve">с использованием </w:t>
-      </w:r>
-      <w:r>
-        <w:rPr>
-          <w:sz w:val="28"/>
-          <w:szCs w:val="28"/>
-          <w:lang w:val="en-US"/>
-        </w:rPr>
-        <w:t>NLP</w:t>
-      </w:r>
-      <w:r>
-        <w:rPr>
-          <w:sz w:val="28"/>
-          <w:szCs w:val="28"/>
-        </w:rPr>
-        <w:t>.</w:t>
-      </w:r>
-    </w:p>
-    <w:p>
-      <w:pPr>
-        <w:spacing w:line="360" w:lineRule="auto"/>
-        <w:ind w:firstLine="709"/>
-        <w:jc w:val="both"/>
-        <w:rPr>
-          <w:sz w:val="28"/>
-          <w:szCs w:val="28"/>
-        </w:rPr>
-      </w:pPr>
+      <w:r>
+        <w:rPr>
+          <w:sz w:val="28"/>
+          <w:szCs w:val="28"/>
+        </w:rPr>
+        <w:br/>
+      </w:r>
       <w:r>
         <w:rPr>
           <w:noProof/>
         </w:rPr>
         <w:drawing>
-          <wp:inline distT="0" distB="0" distL="0" distR="0" wp14:anchorId="2F02DB18" wp14:editId="7C132DFE">
-            <wp:extent cx="4581525" cy="5031597"/>
-            <wp:effectExtent l="0" t="0" r="0" b="0"/>
-            <wp:docPr id="17" name="Picture 17"/>
+          <wp:inline distT="0" distB="0" distL="0" distR="0" wp14:anchorId="29740B1C" wp14:editId="6D6FBF2F">
+            <wp:extent cx="5123607" cy="3315693"/>
+            <wp:effectExtent l="0" t="0" r="1270" b="0"/>
+            <wp:docPr id="18" name="Picture 18"/>
             <wp:cNvGraphicFramePr>
               <a:graphicFrameLocks xmlns:a="http://schemas.openxmlformats.org/drawingml/2006/main" noChangeAspect="1"/>
             </wp:cNvGraphicFramePr>
@@ -5702,7 +5566,7 @@
                   <pic:spPr>
                     <a:xfrm>
                       <a:off x="0" y="0"/>
-                      <a:ext cx="4594898" cy="5046283"/>
+                      <a:ext cx="5148651" cy="3331900"/>
                     </a:xfrm>
                     <a:prstGeom prst="rect">
                       <a:avLst/>
@@ -5714,6 +5578,64 @@
           </wp:inline>
         </w:drawing>
       </w:r>
+      <w:r>
+        <w:rPr>
+          <w:sz w:val="28"/>
+          <w:szCs w:val="28"/>
+        </w:rPr>
+        <w:br/>
+      </w:r>
+      <w:r>
+        <w:rPr>
+          <w:sz w:val="28"/>
+          <w:szCs w:val="28"/>
+        </w:rPr>
+        <w:t>Рис 1</w:t>
+      </w:r>
+      <w:r>
+        <w:rPr>
+          <w:sz w:val="28"/>
+          <w:szCs w:val="28"/>
+        </w:rPr>
+        <w:t>4</w:t>
+      </w:r>
+      <w:r>
+        <w:rPr>
+          <w:sz w:val="28"/>
+          <w:szCs w:val="28"/>
+        </w:rPr>
+        <w:t xml:space="preserve">. Проверка </w:t>
+      </w:r>
+      <w:r>
+        <w:rPr>
+          <w:sz w:val="28"/>
+          <w:szCs w:val="28"/>
+        </w:rPr>
+        <w:t xml:space="preserve">чат бота на </w:t>
+      </w:r>
+      <w:r>
+        <w:rPr>
+          <w:sz w:val="28"/>
+          <w:szCs w:val="28"/>
+        </w:rPr>
+        <w:t>теги</w:t>
+      </w:r>
+      <w:r>
+        <w:rPr>
+          <w:sz w:val="28"/>
+          <w:szCs w:val="28"/>
+        </w:rPr>
+        <w:t xml:space="preserve"> охотник за головами, шутки, обо мне, звездные войны </w:t>
+      </w:r>
+      <w:bookmarkStart w:id="5" w:name="_GoBack"/>
+      <w:bookmarkEnd w:id="5"/>
+      <w:r>
+        <w:rPr>
+          <w:sz w:val="28"/>
+          <w:szCs w:val="28"/>
+        </w:rPr>
+        <w:br/>
+      </w:r>
     </w:p>
     <w:p>
       <w:pPr>
@@ -5725,72 +5647,23 @@
           <w:szCs w:val="28"/>
         </w:rPr>
       </w:pPr>
-      <w:r>
-        <w:rPr>
-          <w:sz w:val="28"/>
-          <w:szCs w:val="28"/>
-        </w:rPr>
-        <w:t>Рис 13</w:t>
-      </w:r>
-      <w:r>
-        <w:rPr>
-          <w:sz w:val="28"/>
-          <w:szCs w:val="28"/>
-        </w:rPr>
-        <w:t xml:space="preserve">. </w:t>
-      </w:r>
-      <w:r>
-        <w:rPr>
-          <w:sz w:val="28"/>
-          <w:szCs w:val="28"/>
-        </w:rPr>
-        <w:t>Показана функция потерь.</w:t>
-      </w:r>
     </w:p>
     <w:p>
       <w:pPr>
         <w:spacing w:line="360" w:lineRule="auto"/>
         <w:ind w:firstLine="709"/>
-        <w:jc w:val="both"/>
-        <w:rPr>
-          <w:sz w:val="28"/>
-          <w:szCs w:val="28"/>
-        </w:rPr>
-      </w:pPr>
-      <w:r>
-        <w:rPr>
-          <w:sz w:val="28"/>
-          <w:szCs w:val="28"/>
-        </w:rPr>
-        <w:t xml:space="preserve">Модель можно переобучить, и </w:t>
-      </w:r>
-      <w:r>
-        <w:rPr>
-          <w:sz w:val="28"/>
-          <w:szCs w:val="28"/>
-        </w:rPr>
-        <w:t>сделать улучшение</w:t>
-      </w:r>
-      <w:r>
-        <w:rPr>
-          <w:sz w:val="28"/>
-          <w:szCs w:val="28"/>
-        </w:rPr>
-        <w:t>.</w:t>
-      </w:r>
-      <w:r>
-        <w:rPr>
-          <w:sz w:val="28"/>
-          <w:szCs w:val="28"/>
-        </w:rPr>
-        <w:br/>
-      </w:r>
+        <w:jc w:val="center"/>
+        <w:rPr>
+          <w:sz w:val="28"/>
+          <w:szCs w:val="28"/>
+        </w:rPr>
+      </w:pPr>
     </w:p>
     <w:p>
       <w:pPr>
         <w:spacing w:line="360" w:lineRule="auto"/>
         <w:ind w:firstLine="709"/>
-        <w:jc w:val="both"/>
+        <w:jc w:val="center"/>
         <w:rPr>
           <w:sz w:val="28"/>
           <w:szCs w:val="28"/>
@@ -5801,7 +5674,7 @@
       <w:pPr>
         <w:spacing w:line="360" w:lineRule="auto"/>
         <w:ind w:firstLine="709"/>
-        <w:jc w:val="both"/>
+        <w:jc w:val="center"/>
         <w:rPr>
           <w:sz w:val="28"/>
           <w:szCs w:val="28"/>
@@ -5812,7 +5685,7 @@
       <w:pPr>
         <w:spacing w:line="360" w:lineRule="auto"/>
         <w:ind w:firstLine="709"/>
-        <w:jc w:val="both"/>
+        <w:jc w:val="center"/>
         <w:rPr>
           <w:sz w:val="28"/>
           <w:szCs w:val="28"/>
@@ -5823,62 +5696,7 @@
       <w:pPr>
         <w:spacing w:line="360" w:lineRule="auto"/>
         <w:ind w:firstLine="709"/>
-        <w:jc w:val="both"/>
-        <w:rPr>
-          <w:sz w:val="28"/>
-          <w:szCs w:val="28"/>
-        </w:rPr>
-      </w:pPr>
-    </w:p>
-    <w:p>
-      <w:pPr>
-        <w:spacing w:line="360" w:lineRule="auto"/>
-        <w:ind w:firstLine="709"/>
-        <w:jc w:val="both"/>
-        <w:rPr>
-          <w:sz w:val="28"/>
-          <w:szCs w:val="28"/>
-        </w:rPr>
-      </w:pPr>
-    </w:p>
-    <w:p>
-      <w:pPr>
-        <w:spacing w:line="360" w:lineRule="auto"/>
-        <w:ind w:firstLine="709"/>
-        <w:jc w:val="both"/>
-        <w:rPr>
-          <w:sz w:val="28"/>
-          <w:szCs w:val="28"/>
-        </w:rPr>
-      </w:pPr>
-    </w:p>
-    <w:p>
-      <w:pPr>
-        <w:spacing w:line="360" w:lineRule="auto"/>
-        <w:ind w:firstLine="709"/>
-        <w:jc w:val="both"/>
-        <w:rPr>
-          <w:sz w:val="28"/>
-          <w:szCs w:val="28"/>
-        </w:rPr>
-      </w:pPr>
-    </w:p>
-    <w:p>
-      <w:pPr>
-        <w:spacing w:line="360" w:lineRule="auto"/>
-        <w:ind w:firstLine="709"/>
-        <w:jc w:val="both"/>
-        <w:rPr>
-          <w:sz w:val="28"/>
-          <w:szCs w:val="28"/>
-        </w:rPr>
-      </w:pPr>
-    </w:p>
-    <w:p>
-      <w:pPr>
-        <w:spacing w:line="360" w:lineRule="auto"/>
-        <w:ind w:firstLine="709"/>
-        <w:jc w:val="both"/>
+        <w:jc w:val="center"/>
         <w:rPr>
           <w:sz w:val="28"/>
           <w:szCs w:val="28"/>
@@ -5888,12 +5706,11 @@
         <w:rPr>
           <w:noProof/>
         </w:rPr>
-        <w:lastRenderedPageBreak/>
         <w:drawing>
-          <wp:inline distT="0" distB="0" distL="0" distR="0" wp14:anchorId="07349D32" wp14:editId="69F3FE4C">
-            <wp:extent cx="4010025" cy="5023355"/>
-            <wp:effectExtent l="0" t="0" r="0" b="6350"/>
-            <wp:docPr id="20" name="Picture 20"/>
+          <wp:inline distT="0" distB="0" distL="0" distR="0" wp14:anchorId="6486A52E" wp14:editId="6A94BA5F">
+            <wp:extent cx="5151958" cy="3339548"/>
+            <wp:effectExtent l="0" t="0" r="0" b="0"/>
+            <wp:docPr id="19" name="Picture 19"/>
             <wp:cNvGraphicFramePr>
               <a:graphicFrameLocks xmlns:a="http://schemas.openxmlformats.org/drawingml/2006/main" noChangeAspect="1"/>
             </wp:cNvGraphicFramePr>
@@ -5913,6 +5730,533 @@
                   <pic:spPr>
                     <a:xfrm>
                       <a:off x="0" y="0"/>
+                      <a:ext cx="5169281" cy="3350777"/>
+                    </a:xfrm>
+                    <a:prstGeom prst="rect">
+                      <a:avLst/>
+                    </a:prstGeom>
+                  </pic:spPr>
+                </pic:pic>
+              </a:graphicData>
+            </a:graphic>
+          </wp:inline>
+        </w:drawing>
+      </w:r>
+      <w:r>
+        <w:rPr>
+          <w:sz w:val="28"/>
+          <w:szCs w:val="28"/>
+        </w:rPr>
+        <w:br/>
+      </w:r>
+      <w:r>
+        <w:rPr>
+          <w:sz w:val="28"/>
+          <w:szCs w:val="28"/>
+        </w:rPr>
+        <w:t>Рис 14</w:t>
+      </w:r>
+      <w:r>
+        <w:rPr>
+          <w:sz w:val="28"/>
+          <w:szCs w:val="28"/>
+        </w:rPr>
+        <w:t xml:space="preserve">. Проверка </w:t>
+      </w:r>
+      <w:r>
+        <w:rPr>
+          <w:sz w:val="28"/>
+          <w:szCs w:val="28"/>
+        </w:rPr>
+        <w:t xml:space="preserve">чат бота на </w:t>
+      </w:r>
+      <w:r>
+        <w:rPr>
+          <w:sz w:val="28"/>
+          <w:szCs w:val="28"/>
+        </w:rPr>
+        <w:t>теги шутки и распознавания автора</w:t>
+      </w:r>
+    </w:p>
+    <w:p>
+      <w:pPr>
+        <w:spacing w:line="360" w:lineRule="auto"/>
+        <w:ind w:firstLine="709"/>
+        <w:jc w:val="center"/>
+        <w:rPr>
+          <w:sz w:val="28"/>
+          <w:szCs w:val="28"/>
+        </w:rPr>
+      </w:pPr>
+    </w:p>
+    <w:p>
+      <w:pPr>
+        <w:spacing w:line="360" w:lineRule="auto"/>
+        <w:ind w:firstLine="709"/>
+        <w:jc w:val="center"/>
+        <w:rPr>
+          <w:sz w:val="28"/>
+          <w:szCs w:val="28"/>
+        </w:rPr>
+      </w:pPr>
+      <w:r>
+        <w:rPr>
+          <w:noProof/>
+        </w:rPr>
+        <w:drawing>
+          <wp:inline distT="0" distB="0" distL="0" distR="0" wp14:anchorId="2A569EE1" wp14:editId="5608C5E5">
+            <wp:extent cx="5303520" cy="3445729"/>
+            <wp:effectExtent l="0" t="0" r="0" b="2540"/>
+            <wp:docPr id="21" name="Picture 21"/>
+            <wp:cNvGraphicFramePr>
+              <a:graphicFrameLocks xmlns:a="http://schemas.openxmlformats.org/drawingml/2006/main" noChangeAspect="1"/>
+            </wp:cNvGraphicFramePr>
+            <a:graphic xmlns:a="http://schemas.openxmlformats.org/drawingml/2006/main">
+              <a:graphicData uri="http://schemas.openxmlformats.org/drawingml/2006/picture">
+                <pic:pic xmlns:pic="http://schemas.openxmlformats.org/drawingml/2006/picture">
+                  <pic:nvPicPr>
+                    <pic:cNvPr id="1" name=""/>
+                    <pic:cNvPicPr/>
+                  </pic:nvPicPr>
+                  <pic:blipFill>
+                    <a:blip r:embed="rId26"/>
+                    <a:stretch>
+                      <a:fillRect/>
+                    </a:stretch>
+                  </pic:blipFill>
+                  <pic:spPr>
+                    <a:xfrm>
+                      <a:off x="0" y="0"/>
+                      <a:ext cx="5316016" cy="3453848"/>
+                    </a:xfrm>
+                    <a:prstGeom prst="rect">
+                      <a:avLst/>
+                    </a:prstGeom>
+                  </pic:spPr>
+                </pic:pic>
+              </a:graphicData>
+            </a:graphic>
+          </wp:inline>
+        </w:drawing>
+      </w:r>
+      <w:r>
+        <w:rPr>
+          <w:sz w:val="28"/>
+          <w:szCs w:val="28"/>
+        </w:rPr>
+        <w:t xml:space="preserve"> </w:t>
+      </w:r>
+      <w:r>
+        <w:rPr>
+          <w:sz w:val="28"/>
+          <w:szCs w:val="28"/>
+        </w:rPr>
+        <w:br/>
+      </w:r>
+      <w:r>
+        <w:rPr>
+          <w:sz w:val="28"/>
+          <w:szCs w:val="28"/>
+        </w:rPr>
+        <w:t>Рис 1</w:t>
+      </w:r>
+      <w:r>
+        <w:rPr>
+          <w:sz w:val="28"/>
+          <w:szCs w:val="28"/>
+        </w:rPr>
+        <w:t>5</w:t>
+      </w:r>
+      <w:r>
+        <w:rPr>
+          <w:sz w:val="28"/>
+          <w:szCs w:val="28"/>
+        </w:rPr>
+        <w:t xml:space="preserve">. Проверка </w:t>
+      </w:r>
+      <w:r>
+        <w:rPr>
+          <w:sz w:val="28"/>
+          <w:szCs w:val="28"/>
+        </w:rPr>
+        <w:t>чат бота на теги</w:t>
+      </w:r>
+      <w:r>
+        <w:rPr>
+          <w:sz w:val="28"/>
+          <w:szCs w:val="28"/>
+        </w:rPr>
+        <w:t xml:space="preserve"> помощь, создатель, нейронные сети</w:t>
+      </w:r>
+      <w:r>
+        <w:rPr>
+          <w:sz w:val="28"/>
+          <w:szCs w:val="28"/>
+        </w:rPr>
+        <w:br w:type="page"/>
+      </w:r>
+    </w:p>
+    <w:p>
+      <w:pPr>
+        <w:pStyle w:val="Heading1"/>
+        <w:spacing w:before="0" w:after="240" w:line="360" w:lineRule="auto"/>
+        <w:ind w:firstLine="709"/>
+        <w:rPr>
+          <w:rFonts w:ascii="Times New Roman" w:hAnsi="Times New Roman" w:cs="Times New Roman"/>
+          <w:b/>
+          <w:bCs/>
+          <w:color w:val="auto"/>
+          <w:sz w:val="28"/>
+          <w:szCs w:val="28"/>
+          <w:lang w:val="ru-RU"/>
+        </w:rPr>
+      </w:pPr>
+      <w:bookmarkStart w:id="6" w:name="_Toc122040532"/>
+      <w:r>
+        <w:rPr>
+          <w:rFonts w:ascii="Times New Roman" w:hAnsi="Times New Roman" w:cs="Times New Roman"/>
+          <w:b/>
+          <w:bCs/>
+          <w:color w:val="000000" w:themeColor="text1"/>
+          <w:sz w:val="28"/>
+          <w:szCs w:val="28"/>
+          <w:lang w:val="ru-RU"/>
+        </w:rPr>
+        <w:lastRenderedPageBreak/>
+        <w:t>6</w:t>
+      </w:r>
+      <w:r>
+        <w:rPr>
+          <w:rFonts w:ascii="Times New Roman" w:hAnsi="Times New Roman" w:cs="Times New Roman"/>
+          <w:b/>
+          <w:bCs/>
+          <w:color w:val="000000" w:themeColor="text1"/>
+          <w:sz w:val="28"/>
+          <w:szCs w:val="28"/>
+          <w:lang w:val="ru-RU"/>
+        </w:rPr>
+        <w:t xml:space="preserve"> Результаты работы</w:t>
+      </w:r>
+      <w:bookmarkEnd w:id="6"/>
+    </w:p>
+    <w:p>
+      <w:pPr>
+        <w:spacing w:line="360" w:lineRule="auto"/>
+        <w:ind w:firstLine="709"/>
+        <w:jc w:val="both"/>
+        <w:rPr>
+          <w:sz w:val="28"/>
+          <w:szCs w:val="28"/>
+        </w:rPr>
+      </w:pPr>
+      <w:r>
+        <w:rPr>
+          <w:sz w:val="28"/>
+          <w:szCs w:val="28"/>
+        </w:rPr>
+        <w:t>Была обучена</w:t>
+      </w:r>
+      <w:r>
+        <w:rPr>
+          <w:sz w:val="28"/>
+          <w:szCs w:val="28"/>
+        </w:rPr>
+        <w:t xml:space="preserve"> </w:t>
+      </w:r>
+      <w:r>
+        <w:rPr>
+          <w:sz w:val="28"/>
+          <w:szCs w:val="28"/>
+          <w:lang w:val="en-US"/>
+        </w:rPr>
+        <w:t>CNN</w:t>
+      </w:r>
+      <w:r>
+        <w:rPr>
+          <w:sz w:val="28"/>
+          <w:szCs w:val="28"/>
+        </w:rPr>
+        <w:t xml:space="preserve"> сеть</w:t>
+      </w:r>
+      <w:r>
+        <w:rPr>
+          <w:sz w:val="28"/>
+          <w:szCs w:val="28"/>
+        </w:rPr>
+        <w:t xml:space="preserve"> </w:t>
+      </w:r>
+      <w:r>
+        <w:rPr>
+          <w:sz w:val="28"/>
+          <w:szCs w:val="28"/>
+        </w:rPr>
+        <w:t xml:space="preserve">с использованием </w:t>
+      </w:r>
+      <w:r>
+        <w:rPr>
+          <w:sz w:val="28"/>
+          <w:szCs w:val="28"/>
+          <w:lang w:val="en-US"/>
+        </w:rPr>
+        <w:t>NLP</w:t>
+      </w:r>
+      <w:r>
+        <w:rPr>
+          <w:sz w:val="28"/>
+          <w:szCs w:val="28"/>
+        </w:rPr>
+        <w:t>.</w:t>
+      </w:r>
+    </w:p>
+    <w:p>
+      <w:pPr>
+        <w:spacing w:line="360" w:lineRule="auto"/>
+        <w:ind w:firstLine="709"/>
+        <w:jc w:val="both"/>
+        <w:rPr>
+          <w:sz w:val="28"/>
+          <w:szCs w:val="28"/>
+        </w:rPr>
+      </w:pPr>
+      <w:r>
+        <w:rPr>
+          <w:noProof/>
+        </w:rPr>
+        <w:drawing>
+          <wp:inline distT="0" distB="0" distL="0" distR="0" wp14:anchorId="2F02DB18" wp14:editId="7C132DFE">
+            <wp:extent cx="4581525" cy="5031597"/>
+            <wp:effectExtent l="0" t="0" r="0" b="0"/>
+            <wp:docPr id="17" name="Picture 17"/>
+            <wp:cNvGraphicFramePr>
+              <a:graphicFrameLocks xmlns:a="http://schemas.openxmlformats.org/drawingml/2006/main" noChangeAspect="1"/>
+            </wp:cNvGraphicFramePr>
+            <a:graphic xmlns:a="http://schemas.openxmlformats.org/drawingml/2006/main">
+              <a:graphicData uri="http://schemas.openxmlformats.org/drawingml/2006/picture">
+                <pic:pic xmlns:pic="http://schemas.openxmlformats.org/drawingml/2006/picture">
+                  <pic:nvPicPr>
+                    <pic:cNvPr id="1" name=""/>
+                    <pic:cNvPicPr/>
+                  </pic:nvPicPr>
+                  <pic:blipFill>
+                    <a:blip r:embed="rId27"/>
+                    <a:stretch>
+                      <a:fillRect/>
+                    </a:stretch>
+                  </pic:blipFill>
+                  <pic:spPr>
+                    <a:xfrm>
+                      <a:off x="0" y="0"/>
+                      <a:ext cx="4594898" cy="5046283"/>
+                    </a:xfrm>
+                    <a:prstGeom prst="rect">
+                      <a:avLst/>
+                    </a:prstGeom>
+                  </pic:spPr>
+                </pic:pic>
+              </a:graphicData>
+            </a:graphic>
+          </wp:inline>
+        </w:drawing>
+      </w:r>
+    </w:p>
+    <w:p>
+      <w:pPr>
+        <w:spacing w:line="360" w:lineRule="auto"/>
+        <w:ind w:firstLine="709"/>
+        <w:jc w:val="center"/>
+        <w:rPr>
+          <w:sz w:val="28"/>
+          <w:szCs w:val="28"/>
+        </w:rPr>
+      </w:pPr>
+      <w:r>
+        <w:rPr>
+          <w:sz w:val="28"/>
+          <w:szCs w:val="28"/>
+        </w:rPr>
+        <w:t>Рис 13</w:t>
+      </w:r>
+      <w:r>
+        <w:rPr>
+          <w:sz w:val="28"/>
+          <w:szCs w:val="28"/>
+        </w:rPr>
+        <w:t xml:space="preserve">. </w:t>
+      </w:r>
+      <w:r>
+        <w:rPr>
+          <w:sz w:val="28"/>
+          <w:szCs w:val="28"/>
+        </w:rPr>
+        <w:t>Показана функция потерь.</w:t>
+      </w:r>
+    </w:p>
+    <w:p>
+      <w:pPr>
+        <w:spacing w:line="360" w:lineRule="auto"/>
+        <w:ind w:firstLine="709"/>
+        <w:jc w:val="both"/>
+        <w:rPr>
+          <w:sz w:val="28"/>
+          <w:szCs w:val="28"/>
+        </w:rPr>
+      </w:pPr>
+      <w:r>
+        <w:rPr>
+          <w:sz w:val="28"/>
+          <w:szCs w:val="28"/>
+        </w:rPr>
+        <w:t xml:space="preserve">Модель можно переобучить, и </w:t>
+      </w:r>
+      <w:r>
+        <w:rPr>
+          <w:sz w:val="28"/>
+          <w:szCs w:val="28"/>
+        </w:rPr>
+        <w:t>сделать улучшение</w:t>
+      </w:r>
+      <w:r>
+        <w:rPr>
+          <w:sz w:val="28"/>
+          <w:szCs w:val="28"/>
+        </w:rPr>
+        <w:t>.</w:t>
+      </w:r>
+      <w:r>
+        <w:rPr>
+          <w:sz w:val="28"/>
+          <w:szCs w:val="28"/>
+        </w:rPr>
+        <w:br/>
+      </w:r>
+    </w:p>
+    <w:p>
+      <w:pPr>
+        <w:spacing w:line="360" w:lineRule="auto"/>
+        <w:ind w:firstLine="709"/>
+        <w:jc w:val="both"/>
+        <w:rPr>
+          <w:sz w:val="28"/>
+          <w:szCs w:val="28"/>
+        </w:rPr>
+      </w:pPr>
+    </w:p>
+    <w:p>
+      <w:pPr>
+        <w:spacing w:line="360" w:lineRule="auto"/>
+        <w:ind w:firstLine="709"/>
+        <w:jc w:val="both"/>
+        <w:rPr>
+          <w:sz w:val="28"/>
+          <w:szCs w:val="28"/>
+        </w:rPr>
+      </w:pPr>
+    </w:p>
+    <w:p>
+      <w:pPr>
+        <w:spacing w:line="360" w:lineRule="auto"/>
+        <w:ind w:firstLine="709"/>
+        <w:jc w:val="both"/>
+        <w:rPr>
+          <w:sz w:val="28"/>
+          <w:szCs w:val="28"/>
+        </w:rPr>
+      </w:pPr>
+    </w:p>
+    <w:p>
+      <w:pPr>
+        <w:spacing w:line="360" w:lineRule="auto"/>
+        <w:ind w:firstLine="709"/>
+        <w:jc w:val="both"/>
+        <w:rPr>
+          <w:sz w:val="28"/>
+          <w:szCs w:val="28"/>
+        </w:rPr>
+      </w:pPr>
+    </w:p>
+    <w:p>
+      <w:pPr>
+        <w:spacing w:line="360" w:lineRule="auto"/>
+        <w:ind w:firstLine="709"/>
+        <w:jc w:val="both"/>
+        <w:rPr>
+          <w:sz w:val="28"/>
+          <w:szCs w:val="28"/>
+        </w:rPr>
+      </w:pPr>
+    </w:p>
+    <w:p>
+      <w:pPr>
+        <w:spacing w:line="360" w:lineRule="auto"/>
+        <w:ind w:firstLine="709"/>
+        <w:jc w:val="both"/>
+        <w:rPr>
+          <w:sz w:val="28"/>
+          <w:szCs w:val="28"/>
+        </w:rPr>
+      </w:pPr>
+    </w:p>
+    <w:p>
+      <w:pPr>
+        <w:spacing w:line="360" w:lineRule="auto"/>
+        <w:ind w:firstLine="709"/>
+        <w:jc w:val="both"/>
+        <w:rPr>
+          <w:sz w:val="28"/>
+          <w:szCs w:val="28"/>
+        </w:rPr>
+      </w:pPr>
+    </w:p>
+    <w:p>
+      <w:pPr>
+        <w:spacing w:line="360" w:lineRule="auto"/>
+        <w:ind w:firstLine="709"/>
+        <w:jc w:val="both"/>
+        <w:rPr>
+          <w:sz w:val="28"/>
+          <w:szCs w:val="28"/>
+        </w:rPr>
+      </w:pPr>
+    </w:p>
+    <w:p>
+      <w:pPr>
+        <w:spacing w:line="360" w:lineRule="auto"/>
+        <w:ind w:firstLine="709"/>
+        <w:jc w:val="both"/>
+        <w:rPr>
+          <w:sz w:val="28"/>
+          <w:szCs w:val="28"/>
+        </w:rPr>
+      </w:pPr>
+      <w:r>
+        <w:rPr>
+          <w:noProof/>
+        </w:rPr>
+        <w:lastRenderedPageBreak/>
+        <w:drawing>
+          <wp:inline distT="0" distB="0" distL="0" distR="0" wp14:anchorId="07349D32" wp14:editId="69F3FE4C">
+            <wp:extent cx="4010025" cy="5023355"/>
+            <wp:effectExtent l="0" t="0" r="0" b="6350"/>
+            <wp:docPr id="20" name="Picture 20"/>
+            <wp:cNvGraphicFramePr>
+              <a:graphicFrameLocks xmlns:a="http://schemas.openxmlformats.org/drawingml/2006/main" noChangeAspect="1"/>
+            </wp:cNvGraphicFramePr>
+            <a:graphic xmlns:a="http://schemas.openxmlformats.org/drawingml/2006/main">
+              <a:graphicData uri="http://schemas.openxmlformats.org/drawingml/2006/picture">
+                <pic:pic xmlns:pic="http://schemas.openxmlformats.org/drawingml/2006/picture">
+                  <pic:nvPicPr>
+                    <pic:cNvPr id="1" name=""/>
+                    <pic:cNvPicPr/>
+                  </pic:nvPicPr>
+                  <pic:blipFill>
+                    <a:blip r:embed="rId28"/>
+                    <a:stretch>
+                      <a:fillRect/>
+                    </a:stretch>
+                  </pic:blipFill>
+                  <pic:spPr>
+                    <a:xfrm>
+                      <a:off x="0" y="0"/>
                       <a:ext cx="4013127" cy="5027241"/>
                     </a:xfrm>
                     <a:prstGeom prst="rect">
@@ -14852,8 +15196,8 @@
       </w:r>
     </w:p>
     <w:sectPr>
-      <w:footerReference w:type="even" r:id="rId26"/>
-      <w:footerReference w:type="default" r:id="rId27"/>
+      <w:footerReference w:type="even" r:id="rId29"/>
+      <w:footerReference w:type="default" r:id="rId30"/>
       <w:pgSz w:w="11906" w:h="16838"/>
       <w:pgMar w:top="1134" w:right="850" w:bottom="1134" w:left="1701" w:header="708" w:footer="708" w:gutter="0"/>
       <w:cols w:space="708"/>
@@ -17224,7 +17568,7 @@
 </file>
 
 <file path=customXml/itemProps1.xml><?xml version="1.0" encoding="utf-8"?>
-<ds:datastoreItem xmlns:ds="http://schemas.openxmlformats.org/officeDocument/2006/customXml" ds:itemID="{8372DF15-BF1F-4B76-B0A4-0BD05F4C7958}">
+<ds:datastoreItem xmlns:ds="http://schemas.openxmlformats.org/officeDocument/2006/customXml" ds:itemID="{12671F2F-2A5E-49D3-85F2-E97EB54479A3}">
   <ds:schemaRefs>
     <ds:schemaRef ds:uri="http://schemas.openxmlformats.org/officeDocument/2006/bibliography"/>
   </ds:schemaRefs>

</xml_diff>